<commit_message>
changed language für terms
</commit_message>
<xml_diff>
--- a/u01/wip/Solution.docx
+++ b/u01/wip/Solution.docx
@@ -470,13 +470,24 @@
           <w:lang w:val="en-GB" w:eastAsia="de-AT"/>
         </w:rPr>
       </w:pPr>
+      <w:proofErr w:type="spellStart"/>
       <w:r>
         <w:rPr>
           <w:b/>
           <w:lang w:val="en-GB" w:eastAsia="de-AT"/>
         </w:rPr>
-        <w:t>Ballot</w:t>
-      </w:r>
+        <w:t>Stim</w:t>
+      </w:r>
+      <w:bookmarkStart w:id="0" w:name="_GoBack"/>
+      <w:bookmarkEnd w:id="0"/>
+      <w:r>
+        <w:rPr>
+          <w:b/>
+          <w:lang w:val="en-GB" w:eastAsia="de-AT"/>
+        </w:rPr>
+        <w:t>mzettel</w:t>
+      </w:r>
+      <w:proofErr w:type="spellEnd"/>
       <w:r>
         <w:rPr>
           <w:lang w:val="en-GB" w:eastAsia="de-AT"/>
@@ -509,13 +520,15 @@
           <w:lang w:val="en-GB" w:eastAsia="de-AT"/>
         </w:rPr>
       </w:pPr>
+      <w:proofErr w:type="spellStart"/>
       <w:r>
         <w:rPr>
           <w:b/>
           <w:lang w:val="en-GB" w:eastAsia="de-AT"/>
         </w:rPr>
-        <w:t>Ballot letter</w:t>
-      </w:r>
+        <w:t>Wahlschein</w:t>
+      </w:r>
+      <w:proofErr w:type="spellEnd"/>
       <w:r>
         <w:rPr>
           <w:lang w:val="en-GB" w:eastAsia="de-AT"/>
@@ -968,8 +981,6 @@
         </w:rPr>
         <w:t>Task 1.3</w:t>
       </w:r>
-      <w:bookmarkStart w:id="0" w:name="_GoBack"/>
-      <w:bookmarkEnd w:id="0"/>
     </w:p>
     <w:p>
       <w:pPr>
@@ -4768,7 +4779,7 @@
 </file>
 
 <file path=customXml/itemProps1.xml><?xml version="1.0" encoding="utf-8"?>
-<ds:datastoreItem xmlns:ds="http://schemas.openxmlformats.org/officeDocument/2006/customXml" ds:itemID="{85B6ACF7-5216-493B-A83A-078A4177F259}">
+<ds:datastoreItem xmlns:ds="http://schemas.openxmlformats.org/officeDocument/2006/customXml" ds:itemID="{672D03A3-AD85-4121-8962-C9902982F57A}">
   <ds:schemaRefs>
     <ds:schemaRef ds:uri="http://schemas.openxmlformats.org/officeDocument/2006/bibliography"/>
   </ds:schemaRefs>

</xml_diff>